<commit_message>
Preparation for final release.
</commit_message>
<xml_diff>
--- a/doc/final release/Summaries.docx
+++ b/doc/final release/Summaries.docx
@@ -5,6 +5,7 @@
     <w:p>
       <w:pPr>
         <w:pStyle w:val="Heading1"/>
+        <w:spacing w:before="0"/>
       </w:pPr>
       <w:r>
         <w:t>Customer engagement</w:t>
@@ -28,88 +29,126 @@
         <w:spacing w:line="360" w:lineRule="auto"/>
       </w:pPr>
       <w:r>
-        <w:t>Our customer engagement has occurred through the weekly tutorials</w:t>
-      </w:r>
-    </w:p>
-    <w:p>
-      <w:pPr>
-        <w:pStyle w:val="ListParagraph"/>
-        <w:numPr>
-          <w:ilvl w:val="0"/>
-          <w:numId w:val="1"/>
-        </w:numPr>
-        <w:spacing w:line="360" w:lineRule="auto"/>
-      </w:pPr>
-      <w:r>
-        <w:t>We had good initial discussions with the customer to get an idea of the specific functionalities the customer wanted implemented</w:t>
-      </w:r>
-    </w:p>
-    <w:p>
-      <w:pPr>
-        <w:pStyle w:val="ListParagraph"/>
-        <w:numPr>
-          <w:ilvl w:val="0"/>
-          <w:numId w:val="1"/>
-        </w:numPr>
-        <w:spacing w:line="360" w:lineRule="auto"/>
-      </w:pPr>
-      <w:r>
-        <w:t>The customer helped prioritise our stories which we then used to plan our releases and each individual iteration according to the functionalities most important to the customer</w:t>
-      </w:r>
-    </w:p>
-    <w:p>
-      <w:pPr>
-        <w:pStyle w:val="ListParagraph"/>
-        <w:numPr>
-          <w:ilvl w:val="0"/>
-          <w:numId w:val="1"/>
-        </w:numPr>
-        <w:spacing w:line="360" w:lineRule="auto"/>
-      </w:pPr>
-      <w:r>
-        <w:t>Since then we’ve not been able to get as much from the customer because our development has lagged behind the targets we set for ourselves, and our initial stories didn’t focus enough on specific deliverables for the customer</w:t>
-      </w:r>
-    </w:p>
-    <w:p>
-      <w:pPr>
-        <w:pStyle w:val="ListParagraph"/>
-        <w:numPr>
-          <w:ilvl w:val="0"/>
-          <w:numId w:val="1"/>
-        </w:numPr>
-        <w:spacing w:line="360" w:lineRule="auto"/>
-      </w:pPr>
-      <w:r>
-        <w:t>We’ve been able to set new goals with the customer in terms of what to deliver when, due to our falling behind our iteration plans</w:t>
-      </w:r>
-    </w:p>
-    <w:p>
-      <w:pPr>
-        <w:pStyle w:val="ListParagraph"/>
-        <w:numPr>
-          <w:ilvl w:val="0"/>
-          <w:numId w:val="1"/>
-        </w:numPr>
-        <w:spacing w:line="360" w:lineRule="auto"/>
-      </w:pPr>
-      <w:r>
-        <w:t>As of late we’ve mostly just discussed certain aspects of the web interface design with the customer to tailor it to their needs</w:t>
-      </w:r>
-      <w:r>
-        <w:t xml:space="preserve"> and help us in coming up with more specific user acceptance tests</w:t>
-      </w:r>
-    </w:p>
-    <w:p>
-      <w:pPr>
-        <w:pStyle w:val="ListParagraph"/>
-        <w:numPr>
-          <w:ilvl w:val="0"/>
-          <w:numId w:val="1"/>
-        </w:numPr>
-        <w:spacing w:line="360" w:lineRule="auto"/>
-      </w:pPr>
-      <w:r>
-        <w:t>From here we need to continue to work with the customer in setting out deliverable iterations leading to a second release that encompasses the highest-priority functionalities that were established at the start of the development process</w:t>
+        <w:t xml:space="preserve">Our customer engagement has </w:t>
+      </w:r>
+      <w:r>
+        <w:t xml:space="preserve">again </w:t>
+      </w:r>
+      <w:r>
+        <w:t>occurred through the weekly tutorials</w:t>
+      </w:r>
+    </w:p>
+    <w:p>
+      <w:pPr>
+        <w:pStyle w:val="ListParagraph"/>
+        <w:numPr>
+          <w:ilvl w:val="0"/>
+          <w:numId w:val="1"/>
+        </w:numPr>
+        <w:spacing w:line="360" w:lineRule="auto"/>
+      </w:pPr>
+      <w:r>
+        <w:t>We haven’t been able to tweak the system according to the customer’s feedback as much as we would’ve liked because we’ve had to concentrate on implementing basic functionality that we’d planned to have completed earlier</w:t>
+      </w:r>
+    </w:p>
+    <w:p>
+      <w:pPr>
+        <w:pStyle w:val="ListParagraph"/>
+        <w:numPr>
+          <w:ilvl w:val="0"/>
+          <w:numId w:val="1"/>
+        </w:numPr>
+        <w:spacing w:line="360" w:lineRule="auto"/>
+      </w:pPr>
+      <w:r>
+        <w:t>When it became clear we would struggle to get much advanced functionality done, we used the priorities assigned to our stories by the customer to focus on refining the functionality that was most important to the customer like the accuracy of calculations and the types of results output</w:t>
+      </w:r>
+    </w:p>
+    <w:p>
+      <w:pPr>
+        <w:pStyle w:val="ListParagraph"/>
+        <w:numPr>
+          <w:ilvl w:val="0"/>
+          <w:numId w:val="1"/>
+        </w:numPr>
+        <w:spacing w:line="360" w:lineRule="auto"/>
+      </w:pPr>
+      <w:r>
+        <w:t xml:space="preserve">We were able to include or change things as per the customer’s instructions, like outputting results without reloading the page, </w:t>
+      </w:r>
+      <w:r>
+        <w:t>generating</w:t>
+      </w:r>
+      <w:r>
+        <w:t xml:space="preserve"> automatic percentages, allowing the Enter key to be used in place of clicking a button, </w:t>
+      </w:r>
+      <w:r>
+        <w:t>providing an option to populate certain fields with industry standard values, and making other fields optional</w:t>
+      </w:r>
+    </w:p>
+    <w:p>
+      <w:pPr>
+        <w:pStyle w:val="ListParagraph"/>
+        <w:numPr>
+          <w:ilvl w:val="0"/>
+          <w:numId w:val="1"/>
+        </w:numPr>
+        <w:spacing w:line="360" w:lineRule="auto"/>
+      </w:pPr>
+      <w:r>
+        <w:t>Again we’ve had to set new goals with the customer in terms of what to deliver when, and we’ve endeavoured to be honest about our progress</w:t>
+      </w:r>
+    </w:p>
+    <w:p>
+      <w:pPr>
+        <w:pStyle w:val="ListParagraph"/>
+        <w:numPr>
+          <w:ilvl w:val="0"/>
+          <w:numId w:val="1"/>
+        </w:numPr>
+        <w:spacing w:line="360" w:lineRule="auto"/>
+      </w:pPr>
+      <w:r>
+        <w:t>This has been reflected in the changes to our iteration plans from what we’d originally planned when we were organising releases</w:t>
+      </w:r>
+    </w:p>
+    <w:p>
+      <w:pPr>
+        <w:pStyle w:val="ListParagraph"/>
+        <w:numPr>
+          <w:ilvl w:val="0"/>
+          <w:numId w:val="1"/>
+        </w:numPr>
+        <w:spacing w:line="360" w:lineRule="auto"/>
+      </w:pPr>
+      <w:r>
+        <w:t>Our UATs have focused on making sure the system behaves the way the customer expects it or wants it to, including the types of results output and their formatting</w:t>
+      </w:r>
+    </w:p>
+    <w:p>
+      <w:pPr>
+        <w:pStyle w:val="ListParagraph"/>
+        <w:numPr>
+          <w:ilvl w:val="0"/>
+          <w:numId w:val="1"/>
+        </w:numPr>
+        <w:spacing w:line="360" w:lineRule="auto"/>
+      </w:pPr>
+      <w:r>
+        <w:t>Unfortunately the customer wasn’t present at the meeting to cap our third iteration, but at that point we still had a good amount of functionality to implement that we knew the customer valued very highly</w:t>
+      </w:r>
+    </w:p>
+    <w:p>
+      <w:pPr>
+        <w:pStyle w:val="ListParagraph"/>
+        <w:numPr>
+          <w:ilvl w:val="0"/>
+          <w:numId w:val="1"/>
+        </w:numPr>
+        <w:spacing w:line="360" w:lineRule="auto"/>
+      </w:pPr>
+      <w:r>
+        <w:t>Having our stories prioritised by the customer meant we always had a reasonable idea of what we should focus on to deliver the most value for the customer</w:t>
       </w:r>
     </w:p>
     <w:p>
@@ -128,196 +167,211 @@
       </w:pPr>
       <w:r>
         <w:lastRenderedPageBreak/>
-        <w:t>Extreme programming summary</w:t>
-      </w:r>
-    </w:p>
-    <w:p>
-      <w:pPr>
-        <w:spacing w:line="360" w:lineRule="auto"/>
-      </w:pPr>
-    </w:p>
-    <w:p>
-      <w:pPr>
-        <w:pStyle w:val="ListParagraph"/>
-        <w:numPr>
-          <w:ilvl w:val="0"/>
-          <w:numId w:val="1"/>
-        </w:numPr>
-        <w:spacing w:line="360" w:lineRule="auto"/>
-      </w:pPr>
-      <w:r>
-        <w:t>We’ve tried to adopt as many XP processes as possible, but some have been very difficult to implement due to the lack of a conventional shared working environment</w:t>
-      </w:r>
-    </w:p>
-    <w:p>
-      <w:pPr>
-        <w:pStyle w:val="ListParagraph"/>
-        <w:numPr>
-          <w:ilvl w:val="0"/>
-          <w:numId w:val="1"/>
-        </w:numPr>
-        <w:spacing w:line="360" w:lineRule="auto"/>
-      </w:pPr>
-      <w:r>
-        <w:t>Obviously our focus on stories and subsequent release/iteration plans was consistent with XP planning and design processes</w:t>
-      </w:r>
-    </w:p>
-    <w:p>
-      <w:pPr>
-        <w:pStyle w:val="ListParagraph"/>
-        <w:numPr>
-          <w:ilvl w:val="0"/>
-          <w:numId w:val="1"/>
-        </w:numPr>
-        <w:spacing w:line="360" w:lineRule="auto"/>
-      </w:pPr>
-      <w:r>
-        <w:t xml:space="preserve">We’ve </w:t>
-      </w:r>
-      <w:r>
-        <w:t>logged</w:t>
-      </w:r>
-      <w:r>
-        <w:t xml:space="preserve"> the time spent on tasks and produced simple burn down charts to better track the project, but this hasn’t been as useful without proper stand-up meetings and retrospectives where team members </w:t>
-      </w:r>
-      <w:r>
-        <w:t>are more accountable</w:t>
-      </w:r>
-    </w:p>
-    <w:p>
-      <w:pPr>
-        <w:pStyle w:val="ListParagraph"/>
-        <w:numPr>
-          <w:ilvl w:val="0"/>
-          <w:numId w:val="1"/>
-        </w:numPr>
-        <w:spacing w:line="360" w:lineRule="auto"/>
-      </w:pPr>
-      <w:r>
-        <w:t xml:space="preserve">We’ve used </w:t>
-      </w:r>
-      <w:r>
-        <w:t xml:space="preserve">several </w:t>
-      </w:r>
-      <w:r>
-        <w:t xml:space="preserve">spikes in the form of additional servlets and blocks of code </w:t>
-      </w:r>
-      <w:r>
-        <w:t xml:space="preserve">to </w:t>
-      </w:r>
-      <w:r>
-        <w:t xml:space="preserve">quickly and easily </w:t>
-      </w:r>
-      <w:r>
-        <w:t>explore the means by which the service will function, including getting information submitted by the user, storing and retrieving it with the Datastore, making that information available to be output, and integrating the Google Accounts API</w:t>
-      </w:r>
-    </w:p>
-    <w:p>
-      <w:pPr>
-        <w:pStyle w:val="ListParagraph"/>
-        <w:numPr>
-          <w:ilvl w:val="0"/>
-          <w:numId w:val="1"/>
-        </w:numPr>
-        <w:spacing w:line="360" w:lineRule="auto"/>
-      </w:pPr>
-      <w:r>
-        <w:t xml:space="preserve">Some of the spikes will be used to inform new classes and methods, and some of the servlets should </w:t>
-      </w:r>
-      <w:r>
-        <w:t xml:space="preserve">be dispatched </w:t>
-      </w:r>
-      <w:r>
-        <w:t>completely</w:t>
-      </w:r>
-    </w:p>
-    <w:p>
-      <w:pPr>
-        <w:pStyle w:val="ListParagraph"/>
-        <w:numPr>
-          <w:ilvl w:val="0"/>
-          <w:numId w:val="1"/>
-        </w:numPr>
-        <w:spacing w:line="360" w:lineRule="auto"/>
-      </w:pPr>
-      <w:r>
-        <w:t>We’ve endeavoured to use test-driven development where possible, although it’s been complicated by the fact we’ve focused on the web int</w:t>
-      </w:r>
-      <w:r>
-        <w:t>erface initially, which doesn’t lend itself to unit testing</w:t>
-      </w:r>
-      <w:r>
-        <w:t xml:space="preserve"> as much</w:t>
-      </w:r>
-    </w:p>
-    <w:p>
-      <w:pPr>
-        <w:pStyle w:val="ListParagraph"/>
-        <w:numPr>
-          <w:ilvl w:val="0"/>
-          <w:numId w:val="1"/>
-        </w:numPr>
-        <w:spacing w:line="360" w:lineRule="auto"/>
-      </w:pPr>
-      <w:r>
-        <w:t xml:space="preserve">When we’re able to begin refactoring the messier code blocks into separate classes and methods we will be able to make better use of unit tests to inform how the classes and methods </w:t>
-      </w:r>
-      <w:r>
-        <w:t>should</w:t>
-      </w:r>
-      <w:r>
-        <w:t xml:space="preserve"> operate</w:t>
-      </w:r>
-    </w:p>
-    <w:p>
-      <w:pPr>
-        <w:pStyle w:val="ListParagraph"/>
-        <w:numPr>
-          <w:ilvl w:val="0"/>
-          <w:numId w:val="1"/>
-        </w:numPr>
-        <w:spacing w:line="360" w:lineRule="auto"/>
-      </w:pPr>
-      <w:r>
-        <w:t>We’ve used standard development tools to test, build and integrate but we haven’t made use of more sophisticated build and continuous integration tools because of the team’s unfamiliarity with such tools and the difficulty in setting them up over multiple computers</w:t>
-      </w:r>
-    </w:p>
-    <w:p>
-      <w:pPr>
-        <w:pStyle w:val="ListParagraph"/>
-        <w:numPr>
-          <w:ilvl w:val="0"/>
-          <w:numId w:val="1"/>
-        </w:numPr>
-        <w:spacing w:line="360" w:lineRule="auto"/>
-      </w:pPr>
-      <w:r>
-        <w:t>Such tools would definitely be worth learning to employ properly if we had the time</w:t>
-      </w:r>
-    </w:p>
-    <w:p>
-      <w:pPr>
-        <w:pStyle w:val="ListParagraph"/>
-        <w:numPr>
-          <w:ilvl w:val="0"/>
-          <w:numId w:val="1"/>
-        </w:numPr>
-        <w:spacing w:line="360" w:lineRule="auto"/>
-      </w:pPr>
-      <w:r>
-        <w:t xml:space="preserve">We haven’t pair-programmed and our code reviews have been informal over the internet, which </w:t>
-      </w:r>
-      <w:r>
-        <w:t>is far from</w:t>
-      </w:r>
-      <w:r>
-        <w:t xml:space="preserve"> ideal</w:t>
-      </w:r>
-      <w:r>
-        <w:t>, and more stand-up meetings including code reviews are required to increase the team’s shared understanding of the project</w:t>
+        <w:t>Process</w:t>
+      </w:r>
+      <w:r>
+        <w:t xml:space="preserve"> summary</w:t>
+      </w:r>
+    </w:p>
+    <w:p>
+      <w:pPr>
+        <w:spacing w:line="360" w:lineRule="auto"/>
+      </w:pPr>
+    </w:p>
+    <w:p>
+      <w:pPr>
+        <w:pStyle w:val="ListParagraph"/>
+        <w:numPr>
+          <w:ilvl w:val="0"/>
+          <w:numId w:val="1"/>
+        </w:numPr>
+        <w:spacing w:line="360" w:lineRule="auto"/>
+      </w:pPr>
+      <w:r>
+        <w:t xml:space="preserve">Overall we’ve improved our adherence to the agile process and extreme programming </w:t>
+      </w:r>
+      <w:r>
+        <w:t xml:space="preserve">principles </w:t>
+      </w:r>
+      <w:r>
+        <w:t xml:space="preserve">dramatically, but we’ve still faced huge issues that we haven’t </w:t>
+      </w:r>
+      <w:r>
+        <w:t xml:space="preserve">wholly </w:t>
+      </w:r>
+      <w:r>
+        <w:t>been able to overcome</w:t>
+      </w:r>
+      <w:r>
+        <w:t xml:space="preserve"> despite our efforts at adapting processes to better suit us</w:t>
+      </w:r>
+    </w:p>
+    <w:p>
+      <w:pPr>
+        <w:pStyle w:val="ListParagraph"/>
+        <w:numPr>
+          <w:ilvl w:val="0"/>
+          <w:numId w:val="1"/>
+        </w:numPr>
+        <w:spacing w:line="360" w:lineRule="auto"/>
+      </w:pPr>
+      <w:r>
+        <w:t>We’ve stuck to producing iteration plans and thinking in terms of stories, and we’ve greatly improved our tracking of tasks completed which allowed us to get a better idea of how accurate our story point estimations were</w:t>
+      </w:r>
+      <w:r>
+        <w:t xml:space="preserve"> and plan our iterations accordingly</w:t>
       </w:r>
       <w:bookmarkStart w:id="0" w:name="_GoBack"/>
       <w:bookmarkEnd w:id="0"/>
+    </w:p>
+    <w:p>
+      <w:pPr>
+        <w:pStyle w:val="ListParagraph"/>
+        <w:numPr>
+          <w:ilvl w:val="0"/>
+          <w:numId w:val="1"/>
+        </w:numPr>
+        <w:spacing w:line="360" w:lineRule="auto"/>
+      </w:pPr>
+      <w:r>
+        <w:t>We spent much more time in the latest release reviewing, discussing and refactoring each other’s code, which helped promote a shared understanding of the system, but it also chewed up lots of time and it was difficult to know when to stop trying to refactor and move on to new stories and functionality</w:t>
+      </w:r>
+    </w:p>
+    <w:p>
+      <w:pPr>
+        <w:pStyle w:val="ListParagraph"/>
+        <w:numPr>
+          <w:ilvl w:val="0"/>
+          <w:numId w:val="1"/>
+        </w:numPr>
+        <w:spacing w:line="360" w:lineRule="auto"/>
+      </w:pPr>
+      <w:r>
+        <w:t>It was difficult to enforce the code review process outside of a shared working environment so not everyone engaged as much as they should’ve, but those who did definitely benefited from the experience and the system was better for it in the end</w:t>
+      </w:r>
+      <w:r>
+        <w:t xml:space="preserve"> in terms of promoting low coupling and high cohesion</w:t>
+      </w:r>
+    </w:p>
+    <w:p>
+      <w:pPr>
+        <w:pStyle w:val="ListParagraph"/>
+        <w:numPr>
+          <w:ilvl w:val="0"/>
+          <w:numId w:val="1"/>
+        </w:numPr>
+        <w:spacing w:line="360" w:lineRule="auto"/>
+      </w:pPr>
+      <w:r>
+        <w:t>There was a mismatch of relative skills or abilities in the</w:t>
+      </w:r>
+      <w:r>
+        <w:t xml:space="preserve"> group</w:t>
+      </w:r>
+      <w:r>
+        <w:t xml:space="preserve"> and this led to more time being dedicated to code reviews and refactoring than what should’ve been necessary, but </w:t>
+      </w:r>
+      <w:r>
+        <w:t xml:space="preserve">unfortunately </w:t>
+      </w:r>
+      <w:r>
+        <w:t xml:space="preserve">this was </w:t>
+      </w:r>
+      <w:r>
+        <w:t>difficult</w:t>
+      </w:r>
+      <w:r>
+        <w:t xml:space="preserve"> to avoid</w:t>
+      </w:r>
+    </w:p>
+    <w:p>
+      <w:pPr>
+        <w:pStyle w:val="ListParagraph"/>
+        <w:numPr>
+          <w:ilvl w:val="0"/>
+          <w:numId w:val="1"/>
+        </w:numPr>
+        <w:spacing w:line="360" w:lineRule="auto"/>
+      </w:pPr>
+      <w:r>
+        <w:t>We embraced test-driven development much more than we did during the first release, leading to many more tests that could be used to recheck the integrity of the system</w:t>
+      </w:r>
+    </w:p>
+    <w:p>
+      <w:pPr>
+        <w:pStyle w:val="ListParagraph"/>
+        <w:numPr>
+          <w:ilvl w:val="0"/>
+          <w:numId w:val="1"/>
+        </w:numPr>
+        <w:spacing w:line="360" w:lineRule="auto"/>
+      </w:pPr>
+      <w:r>
+        <w:t>The two biggest problems we’ve faced have been the mismatch in technical skills and the lack of accountability indicative of a group assignment in a university environment, and together they’ve adversely affected the quality of the system</w:t>
+      </w:r>
+    </w:p>
+    <w:p>
+      <w:pPr>
+        <w:pStyle w:val="ListParagraph"/>
+        <w:numPr>
+          <w:ilvl w:val="0"/>
+          <w:numId w:val="1"/>
+        </w:numPr>
+        <w:spacing w:line="360" w:lineRule="auto"/>
+      </w:pPr>
+      <w:r>
+        <w:t>Our renewed focus on test-driven development and code reviews aimed to reduce the effects of the skills mismatch and engage more of the group members, but it also ate up more time that we couldn’t afford to keep losing</w:t>
+      </w:r>
+    </w:p>
+    <w:p>
+      <w:pPr>
+        <w:pStyle w:val="ListParagraph"/>
+        <w:numPr>
+          <w:ilvl w:val="0"/>
+          <w:numId w:val="1"/>
+        </w:numPr>
+        <w:spacing w:line="360" w:lineRule="auto"/>
+      </w:pPr>
+      <w:r>
+        <w:t>The weekly stand-up meetings were somewhat successful in engaging group members if only for a short while, but more regular meetings would have made it easier to keep everyone engaged and abreast of the system</w:t>
+      </w:r>
+    </w:p>
+    <w:p>
+      <w:pPr>
+        <w:pStyle w:val="ListParagraph"/>
+        <w:numPr>
+          <w:ilvl w:val="0"/>
+          <w:numId w:val="1"/>
+        </w:numPr>
+        <w:spacing w:line="360" w:lineRule="auto"/>
+      </w:pPr>
+      <w:r>
+        <w:t>The</w:t>
+      </w:r>
+      <w:r>
+        <w:t xml:space="preserve"> </w:t>
+      </w:r>
+      <w:r>
+        <w:t>UATs were added to and expanded</w:t>
+      </w:r>
+      <w:r>
+        <w:t xml:space="preserve"> </w:t>
+      </w:r>
+      <w:r>
+        <w:t xml:space="preserve">to </w:t>
+      </w:r>
+      <w:r>
+        <w:t xml:space="preserve">help </w:t>
+      </w:r>
+      <w:r>
+        <w:t xml:space="preserve">the group </w:t>
+      </w:r>
+      <w:r>
+        <w:t>develop exactly what the customer wanted</w:t>
+      </w:r>
+      <w:r>
+        <w:t>, but again this wasn’t necessarily a big help in terms of holding group members to account</w:t>
+      </w:r>
     </w:p>
     <w:p>
       <w:pPr>

</xml_diff>